<commit_message>
added to software eng description
</commit_message>
<xml_diff>
--- a/Interview Advice/James Earle.docx
+++ b/Interview Advice/James Earle.docx
@@ -171,6 +171,18 @@
     </w:p>
     <w:p>
       <w:pPr>
+        <w:ind w:firstLine="720"/>
+        <w:rPr>
+          <w:rStyle w:val="Emphasis"/>
+          <w:i w:val="0"/>
+        </w:rPr>
+      </w:pPr>
+      <w:r>
+        <w:t>At the end of every interview, you should always have questions to ask. If any come up on the spot that you’re genuinely curious about, ask away, but also prepare a few just in case. The interviewers really can’t explain the entirety of the job to you in the time they’re given, so it’s only expected that you want to know more about it. Good questions to ask include “What will be a measure of success for the candidate you hire?”, “What do you do on an average day?”, “How large is the team I will be working with?”, “What percentage of my time will be spent programming?”, “What will the learning curve for this role look like?”, and so on. There’s tons of specific questions you could ask based on the company, but these are pretty general and still do the trick.</w:t>
+      </w:r>
+    </w:p>
+    <w:p>
+      <w:pPr>
         <w:pStyle w:val="Title"/>
         <w:rPr>
           <w:rStyle w:val="IntenseEmphasis"/>
@@ -241,7 +253,15 @@
           <w:i w:val="0"/>
         </w:rPr>
         <w:tab/>
-        <w:t xml:space="preserve">With more typical behavioural questions it is best to approach them with a Situation, Action, Result method (SAR). For example, “Tell me about a time you experienced conflict in a leadership role” is a really common question. First you define the Situation, “My teammates and I disagreed on the division of labour”, then you explain your chosen Action, “so I decided to draw up a diagram that can more evenly assign tasks based on people’s strengths and preferences, which we voted on”, followed by the result, “and everybody was satisfied, which put less stress on our collaboration and allowed us to get the top mark in the class.” </w:t>
+        <w:t xml:space="preserve">With more typical behavioural questions it is best to approach them with a Situation, Action, Result method (SAR). For example, “Tell me about a time you experienced conflict in a leadership role” </w:t>
+      </w:r>
+      <w:r>
+        <w:rPr>
+          <w:rStyle w:val="Emphasis"/>
+          <w:i w:val="0"/>
+        </w:rPr>
+        <w:lastRenderedPageBreak/>
+        <w:t xml:space="preserve">is a really common question. First you define the Situation, “My teammates and I disagreed on the division of labour”, then you explain your chosen Action, “so I decided to draw up a diagram that can more evenly assign tasks based on people’s strengths and preferences, which we voted on”, followed by the result, “and everybody was satisfied, which put less stress on our collaboration and allowed us to get the top mark in the class.” </w:t>
       </w:r>
     </w:p>
     <w:p>
@@ -294,7 +314,6 @@
           <w:rStyle w:val="Emphasis"/>
           <w:i w:val="0"/>
         </w:rPr>
-        <w:lastRenderedPageBreak/>
         <w:t>Technical Questions</w:t>
       </w:r>
     </w:p>
@@ -359,7 +378,6 @@
         <w:t xml:space="preserve"> </w:t>
       </w:r>
     </w:p>
-    <w:p/>
     <w:p>
       <w:pPr>
         <w:pStyle w:val="Heading1"/>
@@ -380,19 +398,29 @@
         <w:t>”</w:t>
       </w:r>
       <w:r>
-        <w:t xml:space="preserve"> It definitely helps to know recent news regarding the company you’re interviewing with, or at least a bit about their technology used.</w:t>
+        <w:t xml:space="preserve"> It definitely helps to know recent news regarding the company you’re interviewing with, or at least a bit about their technology used. </w:t>
       </w:r>
     </w:p>
     <w:p>
       <w:r>
         <w:tab/>
-        <w:t>At the end of every interview, you should always have questions to ask. If any come up on the spot that you’re genuinely curious about, ask away, but also prepare a few just in case. The interviewers really can’t explain the entirety of the job to you in the time they’re given, so it’s only expected that you want to know more about it. Good questions to ask include “What will be a measure of success for the candidate you hire?”, “What do you do on an average day?”, “How large is the team I will be working with?”, “What percentage of my time will be spent programming?”, “What will the learning curve for this role look like?”, and so on. There’s tons of specific questions you could ask based on the company, but these are pretty general and still do the trick.</w:t>
+        <w:t>Questions I got asked revolved around objected oriented programming concepts (inheritance, polymorphism) as well as normal programming problems. The programming ones ranged in difficulty (I was asked to reverse a string, as well as FizzBuzz) as well as more complex problems involving recursion and hash tables.</w:t>
+      </w:r>
+    </w:p>
+    <w:p>
+      <w:pPr>
+        <w:pStyle w:val="Heading1"/>
+      </w:pPr>
+      <w:r>
+        <w:t>Microsoft – Technical Evangelist</w:t>
+      </w:r>
+    </w:p>
+    <w:p>
+      <w:r>
+        <w:tab/>
       </w:r>
       <w:bookmarkStart w:id="0" w:name="_GoBack"/>
       <w:bookmarkEnd w:id="0"/>
-      <w:r>
-        <w:t xml:space="preserve"> </w:t>
-      </w:r>
     </w:p>
     <w:sectPr>
       <w:pgSz w:w="12240" w:h="15840"/>
@@ -407,6 +435,119 @@
 <file path=word/numbering.xml><?xml version="1.0" encoding="utf-8"?>
 <w:numbering xmlns:wpc="http://schemas.microsoft.com/office/word/2010/wordprocessingCanvas" xmlns:cx="http://schemas.microsoft.com/office/drawing/2014/chartex" xmlns:cx1="http://schemas.microsoft.com/office/drawing/2015/9/8/chartex" xmlns:cx2="http://schemas.microsoft.com/office/drawing/2015/10/21/chartex" xmlns:mc="http://schemas.openxmlformats.org/markup-compatibility/2006" xmlns:o="urn:schemas-microsoft-com:office:office" xmlns:r="http://schemas.openxmlformats.org/officeDocument/2006/relationships" xmlns:m="http://schemas.openxmlformats.org/officeDocument/2006/math" xmlns:v="urn:schemas-microsoft-com:vml" xmlns:wp14="http://schemas.microsoft.com/office/word/2010/wordprocessingDrawing" xmlns:wp="http://schemas.openxmlformats.org/drawingml/2006/wordprocessingDrawing" xmlns:w10="urn:schemas-microsoft-com:office:word" xmlns:w="http://schemas.openxmlformats.org/wordprocessingml/2006/main" xmlns:w14="http://schemas.microsoft.com/office/word/2010/wordml" xmlns:w15="http://schemas.microsoft.com/office/word/2012/wordml" xmlns:w16se="http://schemas.microsoft.com/office/word/2015/wordml/symex" xmlns:wpg="http://schemas.microsoft.com/office/word/2010/wordprocessingGroup" xmlns:wpi="http://schemas.microsoft.com/office/word/2010/wordprocessingInk" xmlns:wne="http://schemas.microsoft.com/office/word/2006/wordml" xmlns:wps="http://schemas.microsoft.com/office/word/2010/wordprocessingShape" mc:Ignorable="w14 w15 w16se wp14">
   <w:abstractNum w:abstractNumId="0" w15:restartNumberingAfterBreak="0">
+    <w:nsid w:val="121A3246"/>
+    <w:multiLevelType w:val="hybridMultilevel"/>
+    <w:tmpl w:val="E2E60FB8"/>
+    <w:lvl w:ilvl="0" w:tplc="10090001">
+      <w:start w:val="1"/>
+      <w:numFmt w:val="bullet"/>
+      <w:lvlText w:val=""/>
+      <w:lvlJc w:val="left"/>
+      <w:pPr>
+        <w:ind w:left="1440" w:hanging="360"/>
+      </w:pPr>
+      <w:rPr>
+        <w:rFonts w:ascii="Symbol" w:hAnsi="Symbol" w:hint="default"/>
+      </w:rPr>
+    </w:lvl>
+    <w:lvl w:ilvl="1" w:tplc="10090003" w:tentative="1">
+      <w:start w:val="1"/>
+      <w:numFmt w:val="bullet"/>
+      <w:lvlText w:val="o"/>
+      <w:lvlJc w:val="left"/>
+      <w:pPr>
+        <w:ind w:left="2160" w:hanging="360"/>
+      </w:pPr>
+      <w:rPr>
+        <w:rFonts w:ascii="Courier New" w:hAnsi="Courier New" w:cs="Courier New" w:hint="default"/>
+      </w:rPr>
+    </w:lvl>
+    <w:lvl w:ilvl="2" w:tplc="10090005" w:tentative="1">
+      <w:start w:val="1"/>
+      <w:numFmt w:val="bullet"/>
+      <w:lvlText w:val=""/>
+      <w:lvlJc w:val="left"/>
+      <w:pPr>
+        <w:ind w:left="2880" w:hanging="360"/>
+      </w:pPr>
+      <w:rPr>
+        <w:rFonts w:ascii="Wingdings" w:hAnsi="Wingdings" w:hint="default"/>
+      </w:rPr>
+    </w:lvl>
+    <w:lvl w:ilvl="3" w:tplc="10090001" w:tentative="1">
+      <w:start w:val="1"/>
+      <w:numFmt w:val="bullet"/>
+      <w:lvlText w:val=""/>
+      <w:lvlJc w:val="left"/>
+      <w:pPr>
+        <w:ind w:left="3600" w:hanging="360"/>
+      </w:pPr>
+      <w:rPr>
+        <w:rFonts w:ascii="Symbol" w:hAnsi="Symbol" w:hint="default"/>
+      </w:rPr>
+    </w:lvl>
+    <w:lvl w:ilvl="4" w:tplc="10090003" w:tentative="1">
+      <w:start w:val="1"/>
+      <w:numFmt w:val="bullet"/>
+      <w:lvlText w:val="o"/>
+      <w:lvlJc w:val="left"/>
+      <w:pPr>
+        <w:ind w:left="4320" w:hanging="360"/>
+      </w:pPr>
+      <w:rPr>
+        <w:rFonts w:ascii="Courier New" w:hAnsi="Courier New" w:cs="Courier New" w:hint="default"/>
+      </w:rPr>
+    </w:lvl>
+    <w:lvl w:ilvl="5" w:tplc="10090005" w:tentative="1">
+      <w:start w:val="1"/>
+      <w:numFmt w:val="bullet"/>
+      <w:lvlText w:val=""/>
+      <w:lvlJc w:val="left"/>
+      <w:pPr>
+        <w:ind w:left="5040" w:hanging="360"/>
+      </w:pPr>
+      <w:rPr>
+        <w:rFonts w:ascii="Wingdings" w:hAnsi="Wingdings" w:hint="default"/>
+      </w:rPr>
+    </w:lvl>
+    <w:lvl w:ilvl="6" w:tplc="10090001" w:tentative="1">
+      <w:start w:val="1"/>
+      <w:numFmt w:val="bullet"/>
+      <w:lvlText w:val=""/>
+      <w:lvlJc w:val="left"/>
+      <w:pPr>
+        <w:ind w:left="5760" w:hanging="360"/>
+      </w:pPr>
+      <w:rPr>
+        <w:rFonts w:ascii="Symbol" w:hAnsi="Symbol" w:hint="default"/>
+      </w:rPr>
+    </w:lvl>
+    <w:lvl w:ilvl="7" w:tplc="10090003" w:tentative="1">
+      <w:start w:val="1"/>
+      <w:numFmt w:val="bullet"/>
+      <w:lvlText w:val="o"/>
+      <w:lvlJc w:val="left"/>
+      <w:pPr>
+        <w:ind w:left="6480" w:hanging="360"/>
+      </w:pPr>
+      <w:rPr>
+        <w:rFonts w:ascii="Courier New" w:hAnsi="Courier New" w:cs="Courier New" w:hint="default"/>
+      </w:rPr>
+    </w:lvl>
+    <w:lvl w:ilvl="8" w:tplc="10090005" w:tentative="1">
+      <w:start w:val="1"/>
+      <w:numFmt w:val="bullet"/>
+      <w:lvlText w:val=""/>
+      <w:lvlJc w:val="left"/>
+      <w:pPr>
+        <w:ind w:left="7200" w:hanging="360"/>
+      </w:pPr>
+      <w:rPr>
+        <w:rFonts w:ascii="Wingdings" w:hAnsi="Wingdings" w:hint="default"/>
+      </w:rPr>
+    </w:lvl>
+  </w:abstractNum>
+  <w:abstractNum w:abstractNumId="1" w15:restartNumberingAfterBreak="0">
     <w:nsid w:val="4B350131"/>
     <w:multiLevelType w:val="hybridMultilevel"/>
     <w:tmpl w:val="E6EC973A"/>
@@ -519,7 +660,7 @@
       </w:rPr>
     </w:lvl>
   </w:abstractNum>
-  <w:abstractNum w:abstractNumId="1" w15:restartNumberingAfterBreak="0">
+  <w:abstractNum w:abstractNumId="2" w15:restartNumberingAfterBreak="0">
     <w:nsid w:val="71A93DDA"/>
     <w:multiLevelType w:val="hybridMultilevel"/>
     <w:tmpl w:val="4F6A2406"/>
@@ -633,9 +774,12 @@
     </w:lvl>
   </w:abstractNum>
   <w:num w:numId="1">
+    <w:abstractNumId w:val="2"/>
+  </w:num>
+  <w:num w:numId="2">
     <w:abstractNumId w:val="1"/>
   </w:num>
-  <w:num w:numId="2">
+  <w:num w:numId="3">
     <w:abstractNumId w:val="0"/>
   </w:num>
 </w:numbering>
@@ -764,6 +908,7 @@
     <w:lsdException w:name="HTML Sample" w:semiHidden="1" w:unhideWhenUsed="1"/>
     <w:lsdException w:name="HTML Typewriter" w:semiHidden="1" w:unhideWhenUsed="1"/>
     <w:lsdException w:name="HTML Variable" w:semiHidden="1" w:unhideWhenUsed="1"/>
+    <w:lsdException w:name="Normal Table" w:semiHidden="1" w:unhideWhenUsed="1"/>
     <w:lsdException w:name="annotation subject" w:semiHidden="1" w:unhideWhenUsed="1"/>
     <w:lsdException w:name="No List" w:semiHidden="1" w:unhideWhenUsed="1"/>
     <w:lsdException w:name="Outline List 1" w:semiHidden="1" w:unhideWhenUsed="1"/>
@@ -810,8 +955,10 @@
     <w:lsdException w:name="Table Subtle 2" w:semiHidden="1" w:unhideWhenUsed="1"/>
     <w:lsdException w:name="Table Web 1" w:semiHidden="1" w:unhideWhenUsed="1"/>
     <w:lsdException w:name="Table Web 2" w:semiHidden="1" w:unhideWhenUsed="1"/>
+    <w:lsdException w:name="Table Web 3" w:semiHidden="1" w:unhideWhenUsed="1"/>
     <w:lsdException w:name="Balloon Text" w:semiHidden="1" w:unhideWhenUsed="1"/>
     <w:lsdException w:name="Table Grid" w:uiPriority="39"/>
+    <w:lsdException w:name="Table Theme" w:semiHidden="1" w:unhideWhenUsed="1"/>
     <w:lsdException w:name="Placeholder Text" w:semiHidden="1"/>
     <w:lsdException w:name="No Spacing" w:uiPriority="1" w:qFormat="1"/>
     <w:lsdException w:name="Light Shading" w:uiPriority="60"/>
@@ -1274,6 +1421,17 @@
       <w:color w:val="1F4D78" w:themeColor="accent1" w:themeShade="7F"/>
       <w:sz w:val="24"/>
       <w:szCs w:val="24"/>
+    </w:rPr>
+  </w:style>
+  <w:style w:type="character" w:styleId="Hyperlink">
+    <w:name w:val="Hyperlink"/>
+    <w:basedOn w:val="DefaultParagraphFont"/>
+    <w:uiPriority w:val="99"/>
+    <w:unhideWhenUsed/>
+    <w:rsid w:val="00A35A9A"/>
+    <w:rPr>
+      <w:color w:val="0563C1" w:themeColor="hyperlink"/>
+      <w:u w:val="single"/>
     </w:rPr>
   </w:style>
 </w:styles>

</xml_diff>

<commit_message>
MS tech evangelist internship
</commit_message>
<xml_diff>
--- a/Interview Advice/James Earle.docx
+++ b/Interview Advice/James Earle.docx
@@ -69,8 +69,13 @@
           <w:numId w:val="2"/>
         </w:numPr>
       </w:pPr>
-      <w:r>
-        <w:t>TopHat – Full Stack Developer</w:t>
+      <w:proofErr w:type="spellStart"/>
+      <w:r>
+        <w:t>TopHat</w:t>
+      </w:r>
+      <w:proofErr w:type="spellEnd"/>
+      <w:r>
+        <w:t xml:space="preserve"> – Full Stack Developer</w:t>
       </w:r>
     </w:p>
     <w:p>
@@ -81,8 +86,13 @@
           <w:numId w:val="2"/>
         </w:numPr>
       </w:pPr>
-      <w:r>
-        <w:t>ParseHub – Full Stack Developer</w:t>
+      <w:proofErr w:type="spellStart"/>
+      <w:r>
+        <w:t>ParseHub</w:t>
+      </w:r>
+      <w:proofErr w:type="spellEnd"/>
+      <w:r>
+        <w:t xml:space="preserve"> – Full Stack Developer</w:t>
       </w:r>
     </w:p>
     <w:p>
@@ -404,7 +414,15 @@
     <w:p>
       <w:r>
         <w:tab/>
-        <w:t>Questions I got asked revolved around objected oriented programming concepts (inheritance, polymorphism) as well as normal programming problems. The programming ones ranged in difficulty (I was asked to reverse a string, as well as FizzBuzz) as well as more complex problems involving recursion and hash tables.</w:t>
+        <w:t xml:space="preserve">Questions I got asked revolved around objected oriented programming concepts (inheritance, polymorphism) as well as normal programming problems. The programming ones ranged in difficulty (I was asked to reverse a string, as well as </w:t>
+      </w:r>
+      <w:proofErr w:type="spellStart"/>
+      <w:r>
+        <w:t>FizzBuzz</w:t>
+      </w:r>
+      <w:proofErr w:type="spellEnd"/>
+      <w:r>
+        <w:t>) as well as more complex problems involving recursion and hash tables.</w:t>
       </w:r>
     </w:p>
     <w:p>
@@ -418,6 +436,23 @@
     <w:p>
       <w:r>
         <w:tab/>
+      </w:r>
+      <w:r>
+        <w:rPr>
+          <w:rStyle w:val="Heading3Char"/>
+        </w:rPr>
+        <w:t>Internship</w:t>
+      </w:r>
+      <w:r>
+        <w:t xml:space="preserve"> – I applied through Susan </w:t>
+      </w:r>
+      <w:proofErr w:type="spellStart"/>
+      <w:r>
+        <w:t>Ibach</w:t>
+      </w:r>
+      <w:proofErr w:type="spellEnd"/>
+      <w:r>
+        <w:t>, a Technical Evangelist who is very involved with the Microsoft Student Partner program. Being an MSP was a big helper for this. All of the questions were behavioural and very organic. No programming questions. I got asked about MS technology I liked and disliked, how comfortable I am speaking in front of a crowd, how I keep up to date with tech, and was asked to explain projects and difficulties in their development. I made it to the final round of interviews but it turns out they needed someone with 35-40hrs a week free, and I was still full-time with school.</w:t>
       </w:r>
       <w:bookmarkStart w:id="0" w:name="_GoBack"/>
       <w:bookmarkEnd w:id="0"/>

</xml_diff>